<commit_message>
Aggiornata Tabella di Cockburn #2
</commit_message>
<xml_diff>
--- a/docs/Tabella di Cockburn 2.docx
+++ b/docs/Tabella di Cockburn 2.docx
@@ -31,7 +31,14 @@
                 <w:b/>
                 <w:bCs/>
               </w:rPr>
-              <w:t>USE CASE #1</w:t>
+              <w:t>USE CASE #</w:t>
+            </w:r>
+            <w:r>
+              <w:rPr>
+                <w:b/>
+                <w:bCs/>
+              </w:rPr>
+              <w:t>2</w:t>
             </w:r>
           </w:p>
         </w:tc>
@@ -184,7 +191,7 @@
           </w:tcPr>
           <w:p>
             <w:r>
-              <w:t>L’utente non riesce a segnalare l’itinerario. Torna alla schermata precedente</w:t>
+              <w:t>L’utente non riesce a segnalare l’itinerario</w:t>
             </w:r>
           </w:p>
         </w:tc>
@@ -348,7 +355,10 @@
               <w:t>Preme il pulsante di segnalazione nella schermata “</w:t>
             </w:r>
             <w:r>
-              <w:t>itinerary”</w:t>
+              <w:t>ItineraryUI</w:t>
+            </w:r>
+            <w:r>
+              <w:t>”</w:t>
             </w:r>
           </w:p>
         </w:tc>
@@ -399,7 +409,10 @@
           </w:tcPr>
           <w:p>
             <w:r>
-              <w:t>Mostra la dialog a schermo intero “report-itinerary”</w:t>
+              <w:t xml:space="preserve">Mostra </w:t>
+            </w:r>
+            <w:r>
+              <w:t>la schermata “ReportItineraryFullDialog”</w:t>
             </w:r>
           </w:p>
         </w:tc>
@@ -483,7 +496,13 @@
           </w:tcPr>
           <w:p>
             <w:r>
-              <w:t>Preme il pulsante “fatto”</w:t>
+              <w:t>Preme il pulsante “</w:t>
+            </w:r>
+            <w:r>
+              <w:t>Invia segnalazione</w:t>
+            </w:r>
+            <w:r>
+              <w:t>”</w:t>
             </w:r>
           </w:p>
         </w:tc>
@@ -534,7 +553,31 @@
           </w:tcPr>
           <w:p>
             <w:r>
-              <w:t>Torna alla schermata “itinerary”, mostra un messaggio di segnalazione riuscita ed aggiunge un warning (se non è già presente) per possibili informazioni inesatte all’itinerario</w:t>
+              <w:t>Torna alla schermata “</w:t>
+            </w:r>
+            <w:r>
+              <w:t>ItineraryUI</w:t>
+            </w:r>
+            <w:r>
+              <w:t>”</w:t>
+            </w:r>
+            <w:r>
+              <w:t xml:space="preserve"> e</w:t>
+            </w:r>
+            <w:r>
+              <w:t xml:space="preserve"> mostra un messaggio di segnalazione </w:t>
+            </w:r>
+            <w:r>
+              <w:t xml:space="preserve">andata a buon fine, </w:t>
+            </w:r>
+            <w:r>
+              <w:t>aggiunge</w:t>
+            </w:r>
+            <w:r>
+              <w:t>ndo all’itinerario</w:t>
+            </w:r>
+            <w:r>
+              <w:t xml:space="preserve"> un warning (se non è già presente) per possibili informazioni inesatte</w:t>
             </w:r>
           </w:p>
         </w:tc>
@@ -547,15 +590,15 @@
           </w:tcPr>
           <w:p>
             <w:r>
-              <w:t>EXTENSION #1</w:t>
-            </w:r>
-          </w:p>
-          <w:p>
-            <w:r>
-              <w:t>L’utente non inserisce un nome oppure una descrizione per la segnalazion</w:t>
-            </w:r>
-            <w:r>
-              <w:t>e</w:t>
+              <w:t>EXTENSION #</w:t>
+            </w:r>
+            <w:r>
+              <w:t>1</w:t>
+            </w:r>
+          </w:p>
+          <w:p>
+            <w:r>
+              <w:t>Uscita dal processo di inserimento informazioni</w:t>
             </w:r>
           </w:p>
         </w:tc>
@@ -604,7 +647,10 @@
           </w:tcPr>
           <w:p>
             <w:r>
-              <w:t>3.1</w:t>
+              <w:t>3.</w:t>
+            </w:r>
+            <w:r>
+              <w:t>1</w:t>
             </w:r>
           </w:p>
         </w:tc>
@@ -614,7 +660,7 @@
           </w:tcPr>
           <w:p>
             <w:r>
-              <w:t>Preme il pulsante “fatto”</w:t>
+              <w:t>Preme il pulsante per uscire dalla segnalazione in alto a sinistra della schermata</w:t>
             </w:r>
           </w:p>
         </w:tc>
@@ -629,7 +675,6 @@
         <w:tc>
           <w:tcPr>
             <w:tcW w:w="2405" w:type="dxa"/>
-            <w:vMerge/>
           </w:tcPr>
           <w:p/>
         </w:tc>
@@ -639,7 +684,10 @@
           </w:tcPr>
           <w:p>
             <w:r>
-              <w:t>4.1</w:t>
+              <w:t>4.</w:t>
+            </w:r>
+            <w:r>
+              <w:t>1</w:t>
             </w:r>
           </w:p>
         </w:tc>
@@ -655,155 +703,10 @@
           </w:tcPr>
           <w:p>
             <w:r>
-              <w:t>Evidenzia il campo relativo a</w:t>
-            </w:r>
-            <w:r>
-              <w:t>l</w:t>
-            </w:r>
-            <w:r>
-              <w:t xml:space="preserve"> </w:t>
-            </w:r>
-            <w:r>
-              <w:t>nome o alla descrizione</w:t>
-            </w:r>
-            <w:r>
-              <w:t xml:space="preserve"> fino ad un inserimento idoneo</w:t>
-            </w:r>
-          </w:p>
-          <w:p/>
-        </w:tc>
-      </w:tr>
-      <w:tr>
-        <w:tc>
-          <w:tcPr>
-            <w:tcW w:w="2405" w:type="dxa"/>
-            <w:vMerge w:val="restart"/>
-          </w:tcPr>
-          <w:p>
-            <w:r>
-              <w:t>EXTENSION #</w:t>
-            </w:r>
-            <w:r>
-              <w:t>2</w:t>
-            </w:r>
-          </w:p>
-          <w:p>
-            <w:r>
-              <w:t>Uscita dal processo di inserimento informazioni</w:t>
-            </w:r>
-          </w:p>
-        </w:tc>
-        <w:tc>
-          <w:tcPr>
-            <w:tcW w:w="851" w:type="dxa"/>
-          </w:tcPr>
-          <w:p>
-            <w:r>
-              <w:t>Step</w:t>
-            </w:r>
-          </w:p>
-        </w:tc>
-        <w:tc>
-          <w:tcPr>
-            <w:tcW w:w="2835" w:type="dxa"/>
-          </w:tcPr>
-          <w:p>
-            <w:r>
-              <w:t>Utente registrato</w:t>
-            </w:r>
-          </w:p>
-        </w:tc>
-        <w:tc>
-          <w:tcPr>
-            <w:tcW w:w="3537" w:type="dxa"/>
-          </w:tcPr>
-          <w:p>
-            <w:r>
-              <w:t>Sistema</w:t>
-            </w:r>
-          </w:p>
-        </w:tc>
-      </w:tr>
-      <w:tr>
-        <w:tc>
-          <w:tcPr>
-            <w:tcW w:w="2405" w:type="dxa"/>
-            <w:vMerge/>
-          </w:tcPr>
-          <w:p/>
-        </w:tc>
-        <w:tc>
-          <w:tcPr>
-            <w:tcW w:w="851" w:type="dxa"/>
-          </w:tcPr>
-          <w:p>
-            <w:r>
-              <w:t>3.</w:t>
-            </w:r>
-            <w:r>
-              <w:t>2</w:t>
-            </w:r>
-          </w:p>
-        </w:tc>
-        <w:tc>
-          <w:tcPr>
-            <w:tcW w:w="2835" w:type="dxa"/>
-          </w:tcPr>
-          <w:p>
-            <w:r>
-              <w:t xml:space="preserve">Preme il pulsante per </w:t>
-            </w:r>
-            <w:r>
-              <w:t xml:space="preserve">uscire dalla segnalazione </w:t>
-            </w:r>
-            <w:r>
-              <w:t>in alto a sinistra della schermata</w:t>
-            </w:r>
-          </w:p>
-        </w:tc>
-        <w:tc>
-          <w:tcPr>
-            <w:tcW w:w="3537" w:type="dxa"/>
-          </w:tcPr>
-          <w:p/>
-        </w:tc>
-      </w:tr>
-      <w:tr>
-        <w:tc>
-          <w:tcPr>
-            <w:tcW w:w="2405" w:type="dxa"/>
-          </w:tcPr>
-          <w:p/>
-        </w:tc>
-        <w:tc>
-          <w:tcPr>
-            <w:tcW w:w="851" w:type="dxa"/>
-          </w:tcPr>
-          <w:p>
-            <w:r>
-              <w:t>4.</w:t>
-            </w:r>
-            <w:r>
-              <w:t>2</w:t>
-            </w:r>
-          </w:p>
-        </w:tc>
-        <w:tc>
-          <w:tcPr>
-            <w:tcW w:w="2835" w:type="dxa"/>
-          </w:tcPr>
-          <w:p/>
-        </w:tc>
-        <w:tc>
-          <w:tcPr>
-            <w:tcW w:w="3537" w:type="dxa"/>
-          </w:tcPr>
-          <w:p>
-            <w:r>
-              <w:t>Mostra la dialog “dialog-leave</w:t>
-            </w:r>
-            <w:r>
-              <w:t>-report</w:t>
+              <w:t>Mostra la dialog “</w:t>
+            </w:r>
+            <w:r>
+              <w:t>LeaveReportDialog</w:t>
             </w:r>
             <w:r>
               <w:t>”</w:t>

</xml_diff>